<commit_message>
add proyect java annotetion
</commit_message>
<xml_diff>
--- a/anotaciones curso spring framework.docx
+++ b/anotaciones curso spring framework.docx
@@ -136,6 +136,295 @@
       <w:r>
         <w:t>Creación de archivo para los datos de los campos video 12</w:t>
       </w:r>
+    </w:p>
+    <w:p>
+      <w:pPr>
+        <w:ind w:left="360"/>
+      </w:pPr>
+    </w:p>
+    <w:p>
+      <w:pPr>
+        <w:ind w:left="360"/>
+        <w:jc w:val="center"/>
+      </w:pPr>
+      <w:r>
+        <w:t>JAVA ANNOTATION VIDEO 15</w:t>
+      </w:r>
+    </w:p>
+    <w:p>
+      <w:pPr>
+        <w:pStyle w:val="Prrafodelista"/>
+        <w:numPr>
+          <w:ilvl w:val="0"/>
+          <w:numId w:val="9"/>
+        </w:numPr>
+      </w:pPr>
+      <w:r>
+        <w:t>Configurar el archivo applicationcontent.xml con la etiqueta “</w:t>
+      </w:r>
+      <w:r>
+        <w:t>context:component-scan</w:t>
+      </w:r>
+      <w:r>
+        <w:t>”</w:t>
+      </w:r>
+    </w:p>
+    <w:p>
+      <w:pPr>
+        <w:jc w:val="center"/>
+      </w:pPr>
+    </w:p>
+    <w:p>
+      <w:pPr>
+        <w:jc w:val="center"/>
+      </w:pPr>
+      <w:r>
+        <w:t>JAVA ANNOTATION II</w:t>
+      </w:r>
+      <w:r>
+        <w:t xml:space="preserve"> @COMPONENT</w:t>
+      </w:r>
+      <w:r>
+        <w:t xml:space="preserve"> VIDEO 16</w:t>
+      </w:r>
+    </w:p>
+    <w:p>
+      <w:pPr>
+        <w:pStyle w:val="Prrafodelista"/>
+        <w:numPr>
+          <w:ilvl w:val="0"/>
+          <w:numId w:val="9"/>
+        </w:numPr>
+      </w:pPr>
+      <w:r>
+        <w:t xml:space="preserve">Uso de la anotación @Component, el nombre que se usa para crear el bean de la clase correspondiente, es el mismo nombre de la clase con la primera letra en </w:t>
+      </w:r>
+      <w:r>
+        <w:rPr>
+          <w:b/>
+          <w:bCs/>
+        </w:rPr>
+        <w:t>minúscula.</w:t>
+      </w:r>
+    </w:p>
+    <w:p>
+      <w:pPr>
+        <w:jc w:val="center"/>
+      </w:pPr>
+      <w:r>
+        <w:t>JAVA ANNOTATION</w:t>
+      </w:r>
+      <w:r>
+        <w:t xml:space="preserve"> @AUTOWIRED</w:t>
+      </w:r>
+      <w:r>
+        <w:t xml:space="preserve"> III VIDEO 17</w:t>
+      </w:r>
+    </w:p>
+    <w:p>
+      <w:pPr>
+        <w:pStyle w:val="Prrafodelista"/>
+        <w:numPr>
+          <w:ilvl w:val="0"/>
+          <w:numId w:val="9"/>
+        </w:numPr>
+      </w:pPr>
+      <w:r>
+        <w:t>Uso de la anotación @Autowired, el cual se encarga de realizar la inyección de dependencia a clase que la usara.</w:t>
+      </w:r>
+    </w:p>
+    <w:p>
+      <w:pPr>
+        <w:jc w:val="center"/>
+      </w:pPr>
+      <w:r>
+        <w:t>JAVA ANNOTATION</w:t>
+      </w:r>
+      <w:r>
+        <w:t xml:space="preserve"> @AUTOWIRED</w:t>
+      </w:r>
+      <w:r>
+        <w:t xml:space="preserve"> III VIDEO 18</w:t>
+      </w:r>
+    </w:p>
+    <w:p>
+      <w:pPr>
+        <w:pStyle w:val="Prrafodelista"/>
+        <w:numPr>
+          <w:ilvl w:val="0"/>
+          <w:numId w:val="9"/>
+        </w:numPr>
+      </w:pPr>
+      <w:r>
+        <w:t xml:space="preserve">Desde springframework 4.3, no es necesario usar la anotación @Autowired en la clase que vas inyectar la dependencia, </w:t>
+      </w:r>
+      <w:r>
+        <w:rPr>
+          <w:b/>
+          <w:bCs/>
+        </w:rPr>
+        <w:t>solo si esta clase tiene un solo construtor</w:t>
+      </w:r>
+      <w:r>
+        <w:t>.</w:t>
+      </w:r>
+    </w:p>
+    <w:p>
+      <w:pPr>
+        <w:jc w:val="center"/>
+      </w:pPr>
+      <w:r>
+        <w:t>JAVA ANNOTATION</w:t>
+      </w:r>
+      <w:r>
+        <w:t xml:space="preserve"> @AUTOWIRED</w:t>
+      </w:r>
+      <w:r>
+        <w:t xml:space="preserve"> IV VIDEO 19</w:t>
+      </w:r>
+    </w:p>
+    <w:p>
+      <w:pPr>
+        <w:pStyle w:val="Prrafodelista"/>
+        <w:numPr>
+          <w:ilvl w:val="0"/>
+          <w:numId w:val="9"/>
+        </w:numPr>
+      </w:pPr>
+      <w:r>
+        <w:t>La inyección de dependencia, se usa en los construtores, setter, método normal , en atributos</w:t>
+      </w:r>
+    </w:p>
+    <w:p>
+      <w:pPr>
+        <w:jc w:val="center"/>
+      </w:pPr>
+      <w:r>
+        <w:t>JAVA ANNOTATION @QUALIFIER VIDEO 20</w:t>
+      </w:r>
+    </w:p>
+    <w:p>
+      <w:pPr>
+        <w:pStyle w:val="Prrafodelista"/>
+        <w:numPr>
+          <w:ilvl w:val="0"/>
+          <w:numId w:val="9"/>
+        </w:numPr>
+      </w:pPr>
+      <w:r>
+        <w:t xml:space="preserve">Especifica el nombre de la clase que se va inyectar, </w:t>
+      </w:r>
+      <w:r>
+        <w:rPr>
+          <w:b/>
+          <w:bCs/>
+        </w:rPr>
+        <w:t>esto en el caso que la interfaz tenga mas de una clase implemente</w:t>
+      </w:r>
+      <w:r>
+        <w:t>.</w:t>
+      </w:r>
+    </w:p>
+    <w:p>
+      <w:pPr>
+        <w:pStyle w:val="Prrafodelista"/>
+        <w:numPr>
+          <w:ilvl w:val="0"/>
+          <w:numId w:val="9"/>
+        </w:numPr>
+      </w:pPr>
+      <w:r>
+        <w:t>Especificar el nombre de la misma clase con la primera letra en minúscula, ya que al guardase el nombre de la clase en el bean, lo realiza con la primera letra en minúscula.</w:t>
+      </w:r>
+    </w:p>
+    <w:p>
+      <w:pPr>
+        <w:jc w:val="center"/>
+      </w:pPr>
+      <w:r>
+        <w:t>JAVA ANNOTATION @Scope VIDEO 21</w:t>
+      </w:r>
+    </w:p>
+    <w:p>
+      <w:pPr>
+        <w:pStyle w:val="Prrafodelista"/>
+        <w:numPr>
+          <w:ilvl w:val="0"/>
+          <w:numId w:val="10"/>
+        </w:numPr>
+      </w:pPr>
+      <w:r>
+        <w:lastRenderedPageBreak/>
+        <w:t>Especificamos que tipo de patron vamos a usar, ya sea singleton o prototype. Recordar que spring usa singleton.</w:t>
+      </w:r>
+    </w:p>
+    <w:p>
+      <w:pPr>
+        <w:jc w:val="center"/>
+      </w:pPr>
+      <w:r>
+        <w:t>JAVA ANNOTATION @PostConstrutor and @PreDestroy VIDEO 22</w:t>
+      </w:r>
+    </w:p>
+    <w:p>
+      <w:pPr>
+        <w:pStyle w:val="Prrafodelista"/>
+        <w:numPr>
+          <w:ilvl w:val="0"/>
+          <w:numId w:val="10"/>
+        </w:numPr>
+      </w:pPr>
+      <w:r>
+        <w:t>Estos métodos puede tener cualquier modificador de acceso (public, private, protected)</w:t>
+      </w:r>
+    </w:p>
+    <w:p>
+      <w:pPr>
+        <w:pStyle w:val="Prrafodelista"/>
+        <w:numPr>
+          <w:ilvl w:val="0"/>
+          <w:numId w:val="10"/>
+        </w:numPr>
+      </w:pPr>
+      <w:r>
+        <w:t xml:space="preserve">Métodos no se usan con el </w:t>
+      </w:r>
+      <w:r>
+        <w:t>patrón</w:t>
+      </w:r>
+      <w:r>
+        <w:t xml:space="preserve"> prototype. Las clases debe ser configuradas como singleton</w:t>
+      </w:r>
+    </w:p>
+    <w:p>
+      <w:pPr>
+        <w:pStyle w:val="Prrafodelista"/>
+        <w:numPr>
+          <w:ilvl w:val="0"/>
+          <w:numId w:val="10"/>
+        </w:numPr>
+      </w:pPr>
+      <w:r>
+        <w:t>Por lo general se crea como void. Devuelve cualquier tipo</w:t>
+      </w:r>
+    </w:p>
+    <w:p>
+      <w:pPr>
+        <w:pStyle w:val="Prrafodelista"/>
+        <w:numPr>
+          <w:ilvl w:val="0"/>
+          <w:numId w:val="10"/>
+        </w:numPr>
+      </w:pPr>
+      <w:r>
+        <w:t>No deben recibir ningún tipo de argumento.</w:t>
+      </w:r>
+    </w:p>
+    <w:p/>
+    <w:p>
+      <w:pPr>
+        <w:jc w:val="center"/>
+      </w:pPr>
     </w:p>
     <w:p>
       <w:pPr>
@@ -152,6 +441,56 @@
 </w:document>
 </file>
 
+<file path=word/endnotes.xml><?xml version="1.0" encoding="utf-8"?>
+<w:endnotes xmlns:wpc="http://schemas.microsoft.com/office/word/2010/wordprocessingCanvas" xmlns:cx="http://schemas.microsoft.com/office/drawing/2014/chartex" xmlns:cx1="http://schemas.microsoft.com/office/drawing/2015/9/8/chartex" xmlns:cx2="http://schemas.microsoft.com/office/drawing/2015/10/21/chartex" xmlns:cx3="http://schemas.microsoft.com/office/drawing/2016/5/9/chartex" xmlns:cx4="http://schemas.microsoft.com/office/drawing/2016/5/10/chartex" xmlns:cx5="http://schemas.microsoft.com/office/drawing/2016/5/11/chartex" xmlns:cx6="http://schemas.microsoft.com/office/drawing/2016/5/12/chartex" xmlns:cx7="http://schemas.microsoft.com/office/drawing/2016/5/13/chartex" xmlns:cx8="http://schemas.microsoft.com/office/drawing/2016/5/14/chartex" xmlns:mc="http://schemas.openxmlformats.org/markup-compatibility/2006" xmlns:aink="http://schemas.microsoft.com/office/drawing/2016/ink" xmlns:am3d="http://schemas.microsoft.com/office/drawing/2017/model3d" xmlns:o="urn:schemas-microsoft-com:office:office" xmlns:r="http://schemas.openxmlformats.org/officeDocument/2006/relationships" xmlns:m="http://schemas.openxmlformats.org/officeDocument/2006/math" xmlns:v="urn:schemas-microsoft-com:vml" xmlns:wp14="http://schemas.microsoft.com/office/word/2010/wordprocessingDrawing" xmlns:wp="http://schemas.openxmlformats.org/drawingml/2006/wordprocessingDrawing" xmlns:w10="urn:schemas-microsoft-com:office:word" xmlns:w="http://schemas.openxmlformats.org/wordprocessingml/2006/main" xmlns:w14="http://schemas.microsoft.com/office/word/2010/wordml" xmlns:w15="http://schemas.microsoft.com/office/word/2012/wordml" xmlns:w16cex="http://schemas.microsoft.com/office/word/2018/wordml/cex" xmlns:w16cid="http://schemas.microsoft.com/office/word/2016/wordml/cid" xmlns:w16="http://schemas.microsoft.com/office/word/2018/wordml" xmlns:w16sdtdh="http://schemas.microsoft.com/office/word/2020/wordml/sdtdatahash" xmlns:w16se="http://schemas.microsoft.com/office/word/2015/wordml/symex" xmlns:wpg="http://schemas.microsoft.com/office/word/2010/wordprocessingGroup" xmlns:wpi="http://schemas.microsoft.com/office/word/2010/wordprocessingInk" xmlns:wne="http://schemas.microsoft.com/office/word/2006/wordml" xmlns:wps="http://schemas.microsoft.com/office/word/2010/wordprocessingShape" mc:Ignorable="w14 w15 w16se w16cid w16 w16cex w16sdtdh wp14">
+  <w:endnote w:type="separator" w:id="-1">
+    <w:p>
+      <w:pPr>
+        <w:spacing w:after="0" w:line="240" w:lineRule="auto"/>
+      </w:pPr>
+      <w:r>
+        <w:separator/>
+      </w:r>
+    </w:p>
+  </w:endnote>
+  <w:endnote w:type="continuationSeparator" w:id="0">
+    <w:p>
+      <w:pPr>
+        <w:spacing w:after="0" w:line="240" w:lineRule="auto"/>
+      </w:pPr>
+      <w:r>
+        <w:continuationSeparator/>
+      </w:r>
+    </w:p>
+  </w:endnote>
+</w:endnotes>
+</file>
+
+<file path=word/footnotes.xml><?xml version="1.0" encoding="utf-8"?>
+<w:footnotes xmlns:wpc="http://schemas.microsoft.com/office/word/2010/wordprocessingCanvas" xmlns:cx="http://schemas.microsoft.com/office/drawing/2014/chartex" xmlns:cx1="http://schemas.microsoft.com/office/drawing/2015/9/8/chartex" xmlns:cx2="http://schemas.microsoft.com/office/drawing/2015/10/21/chartex" xmlns:cx3="http://schemas.microsoft.com/office/drawing/2016/5/9/chartex" xmlns:cx4="http://schemas.microsoft.com/office/drawing/2016/5/10/chartex" xmlns:cx5="http://schemas.microsoft.com/office/drawing/2016/5/11/chartex" xmlns:cx6="http://schemas.microsoft.com/office/drawing/2016/5/12/chartex" xmlns:cx7="http://schemas.microsoft.com/office/drawing/2016/5/13/chartex" xmlns:cx8="http://schemas.microsoft.com/office/drawing/2016/5/14/chartex" xmlns:mc="http://schemas.openxmlformats.org/markup-compatibility/2006" xmlns:aink="http://schemas.microsoft.com/office/drawing/2016/ink" xmlns:am3d="http://schemas.microsoft.com/office/drawing/2017/model3d" xmlns:o="urn:schemas-microsoft-com:office:office" xmlns:r="http://schemas.openxmlformats.org/officeDocument/2006/relationships" xmlns:m="http://schemas.openxmlformats.org/officeDocument/2006/math" xmlns:v="urn:schemas-microsoft-com:vml" xmlns:wp14="http://schemas.microsoft.com/office/word/2010/wordprocessingDrawing" xmlns:wp="http://schemas.openxmlformats.org/drawingml/2006/wordprocessingDrawing" xmlns:w10="urn:schemas-microsoft-com:office:word" xmlns:w="http://schemas.openxmlformats.org/wordprocessingml/2006/main" xmlns:w14="http://schemas.microsoft.com/office/word/2010/wordml" xmlns:w15="http://schemas.microsoft.com/office/word/2012/wordml" xmlns:w16cex="http://schemas.microsoft.com/office/word/2018/wordml/cex" xmlns:w16cid="http://schemas.microsoft.com/office/word/2016/wordml/cid" xmlns:w16="http://schemas.microsoft.com/office/word/2018/wordml" xmlns:w16sdtdh="http://schemas.microsoft.com/office/word/2020/wordml/sdtdatahash" xmlns:w16se="http://schemas.microsoft.com/office/word/2015/wordml/symex" xmlns:wpg="http://schemas.microsoft.com/office/word/2010/wordprocessingGroup" xmlns:wpi="http://schemas.microsoft.com/office/word/2010/wordprocessingInk" xmlns:wne="http://schemas.microsoft.com/office/word/2006/wordml" xmlns:wps="http://schemas.microsoft.com/office/word/2010/wordprocessingShape" mc:Ignorable="w14 w15 w16se w16cid w16 w16cex w16sdtdh wp14">
+  <w:footnote w:type="separator" w:id="-1">
+    <w:p>
+      <w:pPr>
+        <w:spacing w:after="0" w:line="240" w:lineRule="auto"/>
+      </w:pPr>
+      <w:r>
+        <w:separator/>
+      </w:r>
+    </w:p>
+  </w:footnote>
+  <w:footnote w:type="continuationSeparator" w:id="0">
+    <w:p>
+      <w:pPr>
+        <w:spacing w:after="0" w:line="240" w:lineRule="auto"/>
+      </w:pPr>
+      <w:r>
+        <w:continuationSeparator/>
+      </w:r>
+    </w:p>
+  </w:footnote>
+</w:footnotes>
+</file>
+
 <file path=word/numbering.xml><?xml version="1.0" encoding="utf-8"?>
 <w:numbering xmlns:wpc="http://schemas.microsoft.com/office/word/2010/wordprocessingCanvas" xmlns:cx="http://schemas.microsoft.com/office/drawing/2014/chartex" xmlns:cx1="http://schemas.microsoft.com/office/drawing/2015/9/8/chartex" xmlns:cx2="http://schemas.microsoft.com/office/drawing/2015/10/21/chartex" xmlns:cx3="http://schemas.microsoft.com/office/drawing/2016/5/9/chartex" xmlns:cx4="http://schemas.microsoft.com/office/drawing/2016/5/10/chartex" xmlns:cx5="http://schemas.microsoft.com/office/drawing/2016/5/11/chartex" xmlns:cx6="http://schemas.microsoft.com/office/drawing/2016/5/12/chartex" xmlns:cx7="http://schemas.microsoft.com/office/drawing/2016/5/13/chartex" xmlns:cx8="http://schemas.microsoft.com/office/drawing/2016/5/14/chartex" xmlns:mc="http://schemas.openxmlformats.org/markup-compatibility/2006" xmlns:aink="http://schemas.microsoft.com/office/drawing/2016/ink" xmlns:am3d="http://schemas.microsoft.com/office/drawing/2017/model3d" xmlns:o="urn:schemas-microsoft-com:office:office" xmlns:r="http://schemas.openxmlformats.org/officeDocument/2006/relationships" xmlns:m="http://schemas.openxmlformats.org/officeDocument/2006/math" xmlns:v="urn:schemas-microsoft-com:vml" xmlns:wp14="http://schemas.microsoft.com/office/word/2010/wordprocessingDrawing" xmlns:wp="http://schemas.openxmlformats.org/drawingml/2006/wordprocessingDrawing" xmlns:w10="urn:schemas-microsoft-com:office:word" xmlns:w="http://schemas.openxmlformats.org/wordprocessingml/2006/main" xmlns:w14="http://schemas.microsoft.com/office/word/2010/wordml" xmlns:w15="http://schemas.microsoft.com/office/word/2012/wordml" xmlns:w16cex="http://schemas.microsoft.com/office/word/2018/wordml/cex" xmlns:w16cid="http://schemas.microsoft.com/office/word/2016/wordml/cid" xmlns:w16="http://schemas.microsoft.com/office/word/2018/wordml" xmlns:w16sdtdh="http://schemas.microsoft.com/office/word/2020/wordml/sdtdatahash" xmlns:w16se="http://schemas.microsoft.com/office/word/2015/wordml/symex" xmlns:wpg="http://schemas.microsoft.com/office/word/2010/wordprocessingGroup" xmlns:wpi="http://schemas.microsoft.com/office/word/2010/wordprocessingInk" xmlns:wne="http://schemas.microsoft.com/office/word/2006/wordml" xmlns:wps="http://schemas.microsoft.com/office/word/2010/wordprocessingShape" mc:Ignorable="w14 w15 w16se w16cid w16 w16cex w16sdtdh wp14">
   <w:abstractNum w:abstractNumId="0" w15:restartNumberingAfterBreak="0">
@@ -381,6 +720,345 @@
     </w:lvl>
   </w:abstractNum>
   <w:abstractNum w:abstractNumId="2" w15:restartNumberingAfterBreak="0">
+    <w:nsid w:val="22A54F98"/>
+    <w:multiLevelType w:val="hybridMultilevel"/>
+    <w:tmpl w:val="5D3E9B58"/>
+    <w:lvl w:ilvl="0" w:tplc="280A0001">
+      <w:start w:val="1"/>
+      <w:numFmt w:val="bullet"/>
+      <w:lvlText w:val=""/>
+      <w:lvlJc w:val="left"/>
+      <w:pPr>
+        <w:ind w:left="1080" w:hanging="360"/>
+      </w:pPr>
+      <w:rPr>
+        <w:rFonts w:ascii="Symbol" w:hAnsi="Symbol" w:hint="default"/>
+      </w:rPr>
+    </w:lvl>
+    <w:lvl w:ilvl="1" w:tplc="280A0003" w:tentative="1">
+      <w:start w:val="1"/>
+      <w:numFmt w:val="bullet"/>
+      <w:lvlText w:val="o"/>
+      <w:lvlJc w:val="left"/>
+      <w:pPr>
+        <w:ind w:left="1800" w:hanging="360"/>
+      </w:pPr>
+      <w:rPr>
+        <w:rFonts w:ascii="Courier New" w:hAnsi="Courier New" w:cs="Courier New" w:hint="default"/>
+      </w:rPr>
+    </w:lvl>
+    <w:lvl w:ilvl="2" w:tplc="280A0005" w:tentative="1">
+      <w:start w:val="1"/>
+      <w:numFmt w:val="bullet"/>
+      <w:lvlText w:val=""/>
+      <w:lvlJc w:val="left"/>
+      <w:pPr>
+        <w:ind w:left="2520" w:hanging="360"/>
+      </w:pPr>
+      <w:rPr>
+        <w:rFonts w:ascii="Wingdings" w:hAnsi="Wingdings" w:hint="default"/>
+      </w:rPr>
+    </w:lvl>
+    <w:lvl w:ilvl="3" w:tplc="280A0001" w:tentative="1">
+      <w:start w:val="1"/>
+      <w:numFmt w:val="bullet"/>
+      <w:lvlText w:val=""/>
+      <w:lvlJc w:val="left"/>
+      <w:pPr>
+        <w:ind w:left="3240" w:hanging="360"/>
+      </w:pPr>
+      <w:rPr>
+        <w:rFonts w:ascii="Symbol" w:hAnsi="Symbol" w:hint="default"/>
+      </w:rPr>
+    </w:lvl>
+    <w:lvl w:ilvl="4" w:tplc="280A0003" w:tentative="1">
+      <w:start w:val="1"/>
+      <w:numFmt w:val="bullet"/>
+      <w:lvlText w:val="o"/>
+      <w:lvlJc w:val="left"/>
+      <w:pPr>
+        <w:ind w:left="3960" w:hanging="360"/>
+      </w:pPr>
+      <w:rPr>
+        <w:rFonts w:ascii="Courier New" w:hAnsi="Courier New" w:cs="Courier New" w:hint="default"/>
+      </w:rPr>
+    </w:lvl>
+    <w:lvl w:ilvl="5" w:tplc="280A0005" w:tentative="1">
+      <w:start w:val="1"/>
+      <w:numFmt w:val="bullet"/>
+      <w:lvlText w:val=""/>
+      <w:lvlJc w:val="left"/>
+      <w:pPr>
+        <w:ind w:left="4680" w:hanging="360"/>
+      </w:pPr>
+      <w:rPr>
+        <w:rFonts w:ascii="Wingdings" w:hAnsi="Wingdings" w:hint="default"/>
+      </w:rPr>
+    </w:lvl>
+    <w:lvl w:ilvl="6" w:tplc="280A0001" w:tentative="1">
+      <w:start w:val="1"/>
+      <w:numFmt w:val="bullet"/>
+      <w:lvlText w:val=""/>
+      <w:lvlJc w:val="left"/>
+      <w:pPr>
+        <w:ind w:left="5400" w:hanging="360"/>
+      </w:pPr>
+      <w:rPr>
+        <w:rFonts w:ascii="Symbol" w:hAnsi="Symbol" w:hint="default"/>
+      </w:rPr>
+    </w:lvl>
+    <w:lvl w:ilvl="7" w:tplc="280A0003" w:tentative="1">
+      <w:start w:val="1"/>
+      <w:numFmt w:val="bullet"/>
+      <w:lvlText w:val="o"/>
+      <w:lvlJc w:val="left"/>
+      <w:pPr>
+        <w:ind w:left="6120" w:hanging="360"/>
+      </w:pPr>
+      <w:rPr>
+        <w:rFonts w:ascii="Courier New" w:hAnsi="Courier New" w:cs="Courier New" w:hint="default"/>
+      </w:rPr>
+    </w:lvl>
+    <w:lvl w:ilvl="8" w:tplc="280A0005" w:tentative="1">
+      <w:start w:val="1"/>
+      <w:numFmt w:val="bullet"/>
+      <w:lvlText w:val=""/>
+      <w:lvlJc w:val="left"/>
+      <w:pPr>
+        <w:ind w:left="6840" w:hanging="360"/>
+      </w:pPr>
+      <w:rPr>
+        <w:rFonts w:ascii="Wingdings" w:hAnsi="Wingdings" w:hint="default"/>
+      </w:rPr>
+    </w:lvl>
+  </w:abstractNum>
+  <w:abstractNum w:abstractNumId="3" w15:restartNumberingAfterBreak="0">
+    <w:nsid w:val="22C521C2"/>
+    <w:multiLevelType w:val="hybridMultilevel"/>
+    <w:tmpl w:val="22403850"/>
+    <w:lvl w:ilvl="0" w:tplc="280A0001">
+      <w:start w:val="1"/>
+      <w:numFmt w:val="bullet"/>
+      <w:lvlText w:val=""/>
+      <w:lvlJc w:val="left"/>
+      <w:pPr>
+        <w:ind w:left="720" w:hanging="360"/>
+      </w:pPr>
+      <w:rPr>
+        <w:rFonts w:ascii="Symbol" w:hAnsi="Symbol" w:hint="default"/>
+      </w:rPr>
+    </w:lvl>
+    <w:lvl w:ilvl="1" w:tplc="280A0003" w:tentative="1">
+      <w:start w:val="1"/>
+      <w:numFmt w:val="bullet"/>
+      <w:lvlText w:val="o"/>
+      <w:lvlJc w:val="left"/>
+      <w:pPr>
+        <w:ind w:left="1440" w:hanging="360"/>
+      </w:pPr>
+      <w:rPr>
+        <w:rFonts w:ascii="Courier New" w:hAnsi="Courier New" w:cs="Courier New" w:hint="default"/>
+      </w:rPr>
+    </w:lvl>
+    <w:lvl w:ilvl="2" w:tplc="280A0005" w:tentative="1">
+      <w:start w:val="1"/>
+      <w:numFmt w:val="bullet"/>
+      <w:lvlText w:val=""/>
+      <w:lvlJc w:val="left"/>
+      <w:pPr>
+        <w:ind w:left="2160" w:hanging="360"/>
+      </w:pPr>
+      <w:rPr>
+        <w:rFonts w:ascii="Wingdings" w:hAnsi="Wingdings" w:hint="default"/>
+      </w:rPr>
+    </w:lvl>
+    <w:lvl w:ilvl="3" w:tplc="280A0001" w:tentative="1">
+      <w:start w:val="1"/>
+      <w:numFmt w:val="bullet"/>
+      <w:lvlText w:val=""/>
+      <w:lvlJc w:val="left"/>
+      <w:pPr>
+        <w:ind w:left="2880" w:hanging="360"/>
+      </w:pPr>
+      <w:rPr>
+        <w:rFonts w:ascii="Symbol" w:hAnsi="Symbol" w:hint="default"/>
+      </w:rPr>
+    </w:lvl>
+    <w:lvl w:ilvl="4" w:tplc="280A0003" w:tentative="1">
+      <w:start w:val="1"/>
+      <w:numFmt w:val="bullet"/>
+      <w:lvlText w:val="o"/>
+      <w:lvlJc w:val="left"/>
+      <w:pPr>
+        <w:ind w:left="3600" w:hanging="360"/>
+      </w:pPr>
+      <w:rPr>
+        <w:rFonts w:ascii="Courier New" w:hAnsi="Courier New" w:cs="Courier New" w:hint="default"/>
+      </w:rPr>
+    </w:lvl>
+    <w:lvl w:ilvl="5" w:tplc="280A0005" w:tentative="1">
+      <w:start w:val="1"/>
+      <w:numFmt w:val="bullet"/>
+      <w:lvlText w:val=""/>
+      <w:lvlJc w:val="left"/>
+      <w:pPr>
+        <w:ind w:left="4320" w:hanging="360"/>
+      </w:pPr>
+      <w:rPr>
+        <w:rFonts w:ascii="Wingdings" w:hAnsi="Wingdings" w:hint="default"/>
+      </w:rPr>
+    </w:lvl>
+    <w:lvl w:ilvl="6" w:tplc="280A0001" w:tentative="1">
+      <w:start w:val="1"/>
+      <w:numFmt w:val="bullet"/>
+      <w:lvlText w:val=""/>
+      <w:lvlJc w:val="left"/>
+      <w:pPr>
+        <w:ind w:left="5040" w:hanging="360"/>
+      </w:pPr>
+      <w:rPr>
+        <w:rFonts w:ascii="Symbol" w:hAnsi="Symbol" w:hint="default"/>
+      </w:rPr>
+    </w:lvl>
+    <w:lvl w:ilvl="7" w:tplc="280A0003" w:tentative="1">
+      <w:start w:val="1"/>
+      <w:numFmt w:val="bullet"/>
+      <w:lvlText w:val="o"/>
+      <w:lvlJc w:val="left"/>
+      <w:pPr>
+        <w:ind w:left="5760" w:hanging="360"/>
+      </w:pPr>
+      <w:rPr>
+        <w:rFonts w:ascii="Courier New" w:hAnsi="Courier New" w:cs="Courier New" w:hint="default"/>
+      </w:rPr>
+    </w:lvl>
+    <w:lvl w:ilvl="8" w:tplc="280A0005" w:tentative="1">
+      <w:start w:val="1"/>
+      <w:numFmt w:val="bullet"/>
+      <w:lvlText w:val=""/>
+      <w:lvlJc w:val="left"/>
+      <w:pPr>
+        <w:ind w:left="6480" w:hanging="360"/>
+      </w:pPr>
+      <w:rPr>
+        <w:rFonts w:ascii="Wingdings" w:hAnsi="Wingdings" w:hint="default"/>
+      </w:rPr>
+    </w:lvl>
+  </w:abstractNum>
+  <w:abstractNum w:abstractNumId="4" w15:restartNumberingAfterBreak="0">
+    <w:nsid w:val="23D02A73"/>
+    <w:multiLevelType w:val="hybridMultilevel"/>
+    <w:tmpl w:val="0E46FD6A"/>
+    <w:lvl w:ilvl="0" w:tplc="280A0001">
+      <w:start w:val="1"/>
+      <w:numFmt w:val="bullet"/>
+      <w:lvlText w:val=""/>
+      <w:lvlJc w:val="left"/>
+      <w:pPr>
+        <w:ind w:left="720" w:hanging="360"/>
+      </w:pPr>
+      <w:rPr>
+        <w:rFonts w:ascii="Symbol" w:hAnsi="Symbol" w:hint="default"/>
+      </w:rPr>
+    </w:lvl>
+    <w:lvl w:ilvl="1" w:tplc="280A0003" w:tentative="1">
+      <w:start w:val="1"/>
+      <w:numFmt w:val="bullet"/>
+      <w:lvlText w:val="o"/>
+      <w:lvlJc w:val="left"/>
+      <w:pPr>
+        <w:ind w:left="1440" w:hanging="360"/>
+      </w:pPr>
+      <w:rPr>
+        <w:rFonts w:ascii="Courier New" w:hAnsi="Courier New" w:cs="Courier New" w:hint="default"/>
+      </w:rPr>
+    </w:lvl>
+    <w:lvl w:ilvl="2" w:tplc="280A0005" w:tentative="1">
+      <w:start w:val="1"/>
+      <w:numFmt w:val="bullet"/>
+      <w:lvlText w:val=""/>
+      <w:lvlJc w:val="left"/>
+      <w:pPr>
+        <w:ind w:left="2160" w:hanging="360"/>
+      </w:pPr>
+      <w:rPr>
+        <w:rFonts w:ascii="Wingdings" w:hAnsi="Wingdings" w:hint="default"/>
+      </w:rPr>
+    </w:lvl>
+    <w:lvl w:ilvl="3" w:tplc="280A0001" w:tentative="1">
+      <w:start w:val="1"/>
+      <w:numFmt w:val="bullet"/>
+      <w:lvlText w:val=""/>
+      <w:lvlJc w:val="left"/>
+      <w:pPr>
+        <w:ind w:left="2880" w:hanging="360"/>
+      </w:pPr>
+      <w:rPr>
+        <w:rFonts w:ascii="Symbol" w:hAnsi="Symbol" w:hint="default"/>
+      </w:rPr>
+    </w:lvl>
+    <w:lvl w:ilvl="4" w:tplc="280A0003" w:tentative="1">
+      <w:start w:val="1"/>
+      <w:numFmt w:val="bullet"/>
+      <w:lvlText w:val="o"/>
+      <w:lvlJc w:val="left"/>
+      <w:pPr>
+        <w:ind w:left="3600" w:hanging="360"/>
+      </w:pPr>
+      <w:rPr>
+        <w:rFonts w:ascii="Courier New" w:hAnsi="Courier New" w:cs="Courier New" w:hint="default"/>
+      </w:rPr>
+    </w:lvl>
+    <w:lvl w:ilvl="5" w:tplc="280A0005" w:tentative="1">
+      <w:start w:val="1"/>
+      <w:numFmt w:val="bullet"/>
+      <w:lvlText w:val=""/>
+      <w:lvlJc w:val="left"/>
+      <w:pPr>
+        <w:ind w:left="4320" w:hanging="360"/>
+      </w:pPr>
+      <w:rPr>
+        <w:rFonts w:ascii="Wingdings" w:hAnsi="Wingdings" w:hint="default"/>
+      </w:rPr>
+    </w:lvl>
+    <w:lvl w:ilvl="6" w:tplc="280A0001" w:tentative="1">
+      <w:start w:val="1"/>
+      <w:numFmt w:val="bullet"/>
+      <w:lvlText w:val=""/>
+      <w:lvlJc w:val="left"/>
+      <w:pPr>
+        <w:ind w:left="5040" w:hanging="360"/>
+      </w:pPr>
+      <w:rPr>
+        <w:rFonts w:ascii="Symbol" w:hAnsi="Symbol" w:hint="default"/>
+      </w:rPr>
+    </w:lvl>
+    <w:lvl w:ilvl="7" w:tplc="280A0003" w:tentative="1">
+      <w:start w:val="1"/>
+      <w:numFmt w:val="bullet"/>
+      <w:lvlText w:val="o"/>
+      <w:lvlJc w:val="left"/>
+      <w:pPr>
+        <w:ind w:left="5760" w:hanging="360"/>
+      </w:pPr>
+      <w:rPr>
+        <w:rFonts w:ascii="Courier New" w:hAnsi="Courier New" w:cs="Courier New" w:hint="default"/>
+      </w:rPr>
+    </w:lvl>
+    <w:lvl w:ilvl="8" w:tplc="280A0005" w:tentative="1">
+      <w:start w:val="1"/>
+      <w:numFmt w:val="bullet"/>
+      <w:lvlText w:val=""/>
+      <w:lvlJc w:val="left"/>
+      <w:pPr>
+        <w:ind w:left="6480" w:hanging="360"/>
+      </w:pPr>
+      <w:rPr>
+        <w:rFonts w:ascii="Wingdings" w:hAnsi="Wingdings" w:hint="default"/>
+      </w:rPr>
+    </w:lvl>
+  </w:abstractNum>
+  <w:abstractNum w:abstractNumId="5" w15:restartNumberingAfterBreak="0">
     <w:nsid w:val="2D282005"/>
     <w:multiLevelType w:val="hybridMultilevel"/>
     <w:tmpl w:val="4E3E0438"/>
@@ -493,7 +1171,7 @@
       </w:rPr>
     </w:lvl>
   </w:abstractNum>
-  <w:abstractNum w:abstractNumId="3" w15:restartNumberingAfterBreak="0">
+  <w:abstractNum w:abstractNumId="6" w15:restartNumberingAfterBreak="0">
     <w:nsid w:val="348B00FA"/>
     <w:multiLevelType w:val="hybridMultilevel"/>
     <w:tmpl w:val="9CDAD05E"/>
@@ -606,7 +1284,7 @@
       </w:rPr>
     </w:lvl>
   </w:abstractNum>
-  <w:abstractNum w:abstractNumId="4" w15:restartNumberingAfterBreak="0">
+  <w:abstractNum w:abstractNumId="7" w15:restartNumberingAfterBreak="0">
     <w:nsid w:val="59D51848"/>
     <w:multiLevelType w:val="multilevel"/>
     <w:tmpl w:val="580A0021"/>
@@ -719,7 +1397,7 @@
       </w:rPr>
     </w:lvl>
   </w:abstractNum>
-  <w:abstractNum w:abstractNumId="5" w15:restartNumberingAfterBreak="0">
+  <w:abstractNum w:abstractNumId="8" w15:restartNumberingAfterBreak="0">
     <w:nsid w:val="63DF35C7"/>
     <w:multiLevelType w:val="hybridMultilevel"/>
     <w:tmpl w:val="9678E650"/>
@@ -832,7 +1510,7 @@
       </w:rPr>
     </w:lvl>
   </w:abstractNum>
-  <w:abstractNum w:abstractNumId="6" w15:restartNumberingAfterBreak="0">
+  <w:abstractNum w:abstractNumId="9" w15:restartNumberingAfterBreak="0">
     <w:nsid w:val="79E63004"/>
     <w:multiLevelType w:val="hybridMultilevel"/>
     <w:tmpl w:val="A3428D6C"/>
@@ -949,21 +1627,30 @@
     <w:abstractNumId w:val="0"/>
   </w:num>
   <w:num w:numId="2">
-    <w:abstractNumId w:val="6"/>
+    <w:abstractNumId w:val="9"/>
   </w:num>
   <w:num w:numId="3">
-    <w:abstractNumId w:val="4"/>
+    <w:abstractNumId w:val="7"/>
   </w:num>
   <w:num w:numId="4">
     <w:abstractNumId w:val="1"/>
   </w:num>
   <w:num w:numId="5">
+    <w:abstractNumId w:val="8"/>
+  </w:num>
+  <w:num w:numId="6">
     <w:abstractNumId w:val="5"/>
   </w:num>
-  <w:num w:numId="6">
+  <w:num w:numId="7">
+    <w:abstractNumId w:val="6"/>
+  </w:num>
+  <w:num w:numId="8">
     <w:abstractNumId w:val="2"/>
   </w:num>
-  <w:num w:numId="7">
+  <w:num w:numId="9">
+    <w:abstractNumId w:val="4"/>
+  </w:num>
+  <w:num w:numId="10">
     <w:abstractNumId w:val="3"/>
   </w:num>
 </w:numbering>

</xml_diff>

<commit_message>
add aplicacion web mvc
</commit_message>
<xml_diff>
--- a/anotaciones curso spring framework.docx
+++ b/anotaciones curso spring framework.docx
@@ -419,6 +419,71 @@
       <w:r>
         <w:t>No deben recibir ningún tipo de argumento.</w:t>
       </w:r>
+    </w:p>
+    <w:p>
+      <w:pPr>
+        <w:ind w:left="360"/>
+        <w:jc w:val="center"/>
+      </w:pPr>
+      <w:r>
+        <w:t>JAVA ANNOTATION @</w:t>
+      </w:r>
+      <w:r>
+        <w:t>Bean</w:t>
+      </w:r>
+      <w:r>
+        <w:t xml:space="preserve"> VIDEO 2</w:t>
+      </w:r>
+      <w:r>
+        <w:t>4</w:t>
+      </w:r>
+    </w:p>
+    <w:p>
+      <w:pPr>
+        <w:jc w:val="center"/>
+        <w:rPr>
+          <w:u w:val="single"/>
+        </w:rPr>
+      </w:pPr>
+      <w:r>
+        <w:t>JAVA ANNOTATION @</w:t>
+      </w:r>
+      <w:r>
+        <w:t xml:space="preserve">Properties and @Value </w:t>
+      </w:r>
+      <w:r>
+        <w:t>VIDEO 2</w:t>
+      </w:r>
+      <w:r>
+        <w:t>5</w:t>
+      </w:r>
+    </w:p>
+    <w:p>
+      <w:pPr>
+        <w:jc w:val="center"/>
+      </w:pPr>
+      <w:r>
+        <w:t>APLICACIONES WEB II MVC VIDEO 27</w:t>
+      </w:r>
+    </w:p>
+    <w:p>
+      <w:pPr>
+        <w:jc w:val="center"/>
+        <w:rPr>
+          <w:u w:val="single"/>
+        </w:rPr>
+      </w:pPr>
+    </w:p>
+    <w:p>
+      <w:pPr>
+        <w:ind w:left="360"/>
+        <w:jc w:val="center"/>
+      </w:pPr>
+    </w:p>
+    <w:p>
+      <w:pPr>
+        <w:jc w:val="center"/>
+      </w:pPr>
     </w:p>
     <w:p/>
     <w:p>

</xml_diff>